<commit_message>
feat: add core features for managing customer roles
</commit_message>
<xml_diff>
--- a/INFO.docx
+++ b/INFO.docx
@@ -65,95 +65,6 @@
     </w:p>
     <w:p>
       <w:pPr>
-        <w:rPr>
-          <w:rFonts w:ascii="Bookman Old Style" w:hAnsi="Bookman Old Style"/>
-        </w:rPr>
-      </w:pPr>
-    </w:p>
-    <w:p>
-      <w:pPr>
-        <w:rPr>
-          <w:rFonts w:ascii="Bookman Old Style" w:hAnsi="Bookman Old Style"/>
-          <w:lang w:val="en-US"/>
-        </w:rPr>
-      </w:pPr>
-      <w:r>
-        <w:rPr>
-          <w:rFonts w:ascii="Bookman Old Style" w:hAnsi="Bookman Old Style"/>
-          <w:b/>
-          <w:bCs/>
-          <w:lang w:val="en-US"/>
-        </w:rPr>
-        <w:t>Git commit -m “</w:t>
-      </w:r>
-      <w:proofErr w:type="gramStart"/>
-      <w:r>
-        <w:rPr>
-          <w:rFonts w:ascii="Bookman Old Style" w:hAnsi="Bookman Old Style"/>
-          <w:b/>
-          <w:bCs/>
-          <w:lang w:val="en-US"/>
-        </w:rPr>
-        <w:t xml:space="preserve">Initiate </w:t>
-      </w:r>
-      <w:r>
-        <w:rPr>
-          <w:rFonts w:ascii="Bookman Old Style" w:hAnsi="Bookman Old Style"/>
-          <w:b/>
-          <w:bCs/>
-          <w:lang w:val="en-US"/>
-        </w:rPr>
-        <w:t xml:space="preserve"> </w:t>
-      </w:r>
-      <w:r>
-        <w:rPr>
-          <w:rFonts w:ascii="Bookman Old Style" w:hAnsi="Bookman Old Style"/>
-          <w:b/>
-          <w:bCs/>
-          <w:lang w:val="en-US"/>
-        </w:rPr>
-        <w:t>Order</w:t>
-      </w:r>
-      <w:proofErr w:type="gramEnd"/>
-      <w:r>
-        <w:rPr>
-          <w:rFonts w:ascii="Bookman Old Style" w:hAnsi="Bookman Old Style"/>
-          <w:b/>
-          <w:bCs/>
-          <w:lang w:val="en-US"/>
-        </w:rPr>
-        <w:t>-</w:t>
-      </w:r>
-      <w:r>
-        <w:rPr>
-          <w:rFonts w:ascii="Bookman Old Style" w:hAnsi="Bookman Old Style"/>
-          <w:b/>
-          <w:bCs/>
-          <w:lang w:val="en-US"/>
-        </w:rPr>
-        <w:t xml:space="preserve">Management </w:t>
-      </w:r>
-      <w:r>
-        <w:rPr>
-          <w:rFonts w:ascii="Bookman Old Style" w:hAnsi="Bookman Old Style"/>
-          <w:b/>
-          <w:bCs/>
-          <w:lang w:val="en-US"/>
-        </w:rPr>
-        <w:t>microservice</w:t>
-      </w:r>
-      <w:r>
-        <w:rPr>
-          <w:rFonts w:ascii="Bookman Old Style" w:hAnsi="Bookman Old Style"/>
-          <w:b/>
-          <w:bCs/>
-          <w:lang w:val="en-US"/>
-        </w:rPr>
-        <w:t>”</w:t>
-      </w:r>
-    </w:p>
-    <w:p>
-      <w:pPr>
         <w:spacing w:before="100" w:beforeAutospacing="1" w:after="100" w:afterAutospacing="1" w:line="240" w:lineRule="auto"/>
         <w:rPr>
           <w:rFonts w:ascii="Times New Roman" w:eastAsia="Times New Roman" w:hAnsi="Times New Roman" w:cs="Times New Roman"/>
@@ -840,7 +751,6 @@
           <w:szCs w:val="24"/>
           <w:lang w:eastAsia="ru-RU"/>
         </w:rPr>
-        <w:lastRenderedPageBreak/>
         <w:t>Timestamp</w:t>
       </w:r>
       <w:proofErr w:type="spellEnd"/>
@@ -910,6 +820,7 @@
           <w:szCs w:val="24"/>
           <w:lang w:eastAsia="ru-RU"/>
         </w:rPr>
+        <w:lastRenderedPageBreak/>
         <w:t>Suggestions</w:t>
       </w:r>
       <w:proofErr w:type="spellEnd"/>
@@ -3024,7 +2935,6 @@
           <w:szCs w:val="20"/>
           <w:lang w:val="en-US" w:eastAsia="ru-RU"/>
         </w:rPr>
-        <w:lastRenderedPageBreak/>
         <w:t xml:space="preserve">    @CreationTimestamp</w:t>
       </w:r>
     </w:p>
@@ -3133,15 +3043,15 @@
           <w:rFonts w:ascii="Courier New" w:eastAsia="Times New Roman" w:hAnsi="Courier New" w:cs="Courier New"/>
           <w:sz w:val="20"/>
           <w:szCs w:val="20"/>
-          <w:lang w:eastAsia="ru-RU"/>
-        </w:rPr>
-      </w:pPr>
-      <w:r>
-        <w:rPr>
-          <w:rFonts w:ascii="Courier New" w:eastAsia="Times New Roman" w:hAnsi="Courier New" w:cs="Courier New"/>
-          <w:sz w:val="20"/>
-          <w:szCs w:val="20"/>
-          <w:lang w:eastAsia="ru-RU"/>
+          <w:lang w:val="en-US" w:eastAsia="ru-RU"/>
+        </w:rPr>
+      </w:pPr>
+      <w:r>
+        <w:rPr>
+          <w:rFonts w:ascii="Courier New" w:eastAsia="Times New Roman" w:hAnsi="Courier New" w:cs="Courier New"/>
+          <w:sz w:val="20"/>
+          <w:szCs w:val="20"/>
+          <w:lang w:val="en-US" w:eastAsia="ru-RU"/>
         </w:rPr>
         <w:t>}</w:t>
       </w:r>
@@ -3163,6 +3073,7 @@
           <w:szCs w:val="24"/>
           <w:lang w:eastAsia="ru-RU"/>
         </w:rPr>
+        <w:lastRenderedPageBreak/>
         <w:pict w14:anchorId="0C473791">
           <v:rect id="_x0000_i1028" style="width:0;height:1.5pt" o:hralign="center" o:hrstd="t" o:hr="t" fillcolor="#a0a0a0" stroked="f"/>
         </w:pict>

</xml_diff>